<commit_message>
80% of the evaluation table done, metrics also done
</commit_message>
<xml_diff>
--- a/src/site/chats/GPT-4o/Phase 1/Phase 1. Chat 3.docx
+++ b/src/site/chats/GPT-4o/Phase 1/Phase 1. Chat 3.docx
@@ -4,7 +4,7 @@
   <w:body>
     <w:p>
       <w:r>
-        <w:t>In this chat, I provided the AI the exact same information as in every chat in Phase 1 , BUT, I provided it with the features one at a time, as I did with every other LLM tested, in order to see if it is more consentrated on the exact feature been given to it . Overall, the results were almost the same in some instances or worse sometimes, while the Ai once again understood everything very fast and created the responses instantly. Overall, it didn’t make any difference at all, and the Ai could have generated better code if it had all the knowledge from the start, so this technique will not be used in future chats, as there are no improvements in the code given.</w:t>
+        <w:t>In this chat, I provided the AI with the exact same information as in every chat in Phase 1, but I provided the features one at a time, as I did with every other LLM tested, to see if it would focus more on the exact feature being given. Overall, the results were almost the same or sometimes worse. While the AI once again understood everything very quickly and created the responses instantly, providing the features one at a time didn't make any difference at all. The AI could have generated better code if it had all the knowledge from the start. Therefore, this technique will not be used in future chats, as there were no improvements in the code provided.</w:t>
       </w:r>
     </w:p>
     <w:p>
@@ -34101,7 +34101,33 @@
           <w:szCs w:val="20"/>
           <w14:ligatures w14:val="none"/>
         </w:rPr>
-        <w:t>the last feature is :</w:t>
+        <w:t xml:space="preserve">the </w:t>
+      </w:r>
+      <w:r>
+        <w:rPr>
+          <w:rFonts w:ascii="Courier New" w:eastAsia="Times New Roman" w:hAnsi="Courier New" w:cs="Courier New"/>
+          <w:b/>
+          <w:bCs/>
+          <w:color w:val="156082" w:themeColor="accent1"/>
+          <w:kern w:val="0"/>
+          <w:sz w:val="20"/>
+          <w:szCs w:val="20"/>
+          <w14:ligatures w14:val="none"/>
+        </w:rPr>
+        <w:t>L</w:t>
+      </w:r>
+      <w:r>
+        <w:rPr>
+          <w:rFonts w:ascii="Courier New" w:eastAsia="Times New Roman" w:hAnsi="Courier New" w:cs="Courier New"/>
+          <w:b/>
+          <w:bCs/>
+          <w:color w:val="156082" w:themeColor="accent1"/>
+          <w:kern w:val="0"/>
+          <w:sz w:val="20"/>
+          <w:szCs w:val="20"/>
+          <w14:ligatures w14:val="none"/>
+        </w:rPr>
+        <w:t>ast feature is :</w:t>
       </w:r>
     </w:p>
     <w:p>

</xml_diff>